<commit_message>
cleaned figures and code edits
</commit_message>
<xml_diff>
--- a/output/final tables/Table 2. Prop roots and shoots.docx
+++ b/output/final tables/Table 2. Prop roots and shoots.docx
@@ -66,7 +66,67 @@
               <w:rPr>
                 <w:rFonts w:ascii="Times New Roman" w:hAnsi="Times New Roman" w:cs="Times New Roman"/>
               </w:rPr>
-              <w:t xml:space="preserve"> Proportion of total biomass as below ground (roots) or above ground (shoots) biomass.</w:t>
+              <w:t xml:space="preserve"> Proportion of total </w:t>
+            </w:r>
+            <w:r>
+              <w:rPr>
+                <w:rFonts w:ascii="Times New Roman" w:hAnsi="Times New Roman" w:cs="Times New Roman"/>
+              </w:rPr>
+              <w:t xml:space="preserve">plant </w:t>
+            </w:r>
+            <w:r>
+              <w:rPr>
+                <w:rFonts w:ascii="Times New Roman" w:hAnsi="Times New Roman" w:cs="Times New Roman"/>
+              </w:rPr>
+              <w:t>biomass</w:t>
+            </w:r>
+            <w:r>
+              <w:rPr>
+                <w:rFonts w:ascii="Times New Roman" w:hAnsi="Times New Roman" w:cs="Times New Roman"/>
+              </w:rPr>
+              <w:t xml:space="preserve"> </w:t>
+            </w:r>
+            <w:r>
+              <w:rPr>
+                <w:rFonts w:ascii="Times New Roman" w:hAnsi="Times New Roman" w:cs="Times New Roman"/>
+              </w:rPr>
+              <w:t xml:space="preserve">as </w:t>
+            </w:r>
+            <w:r>
+              <w:rPr>
+                <w:rFonts w:ascii="Times New Roman" w:hAnsi="Times New Roman" w:cs="Times New Roman"/>
+              </w:rPr>
+              <w:t>above</w:t>
+            </w:r>
+            <w:r>
+              <w:rPr>
+                <w:rFonts w:ascii="Times New Roman" w:hAnsi="Times New Roman" w:cs="Times New Roman"/>
+              </w:rPr>
+              <w:t xml:space="preserve"> ground (</w:t>
+            </w:r>
+            <w:r>
+              <w:rPr>
+                <w:rFonts w:ascii="Times New Roman" w:hAnsi="Times New Roman" w:cs="Times New Roman"/>
+              </w:rPr>
+              <w:t>shoot</w:t>
+            </w:r>
+            <w:r>
+              <w:rPr>
+                <w:rFonts w:ascii="Times New Roman" w:hAnsi="Times New Roman" w:cs="Times New Roman"/>
+              </w:rPr>
+              <w:t>) or above ground (</w:t>
+            </w:r>
+            <w:r>
+              <w:rPr>
+                <w:rFonts w:ascii="Times New Roman" w:hAnsi="Times New Roman" w:cs="Times New Roman"/>
+              </w:rPr>
+              <w:t>root</w:t>
+            </w:r>
+            <w:r>
+              <w:rPr>
+                <w:rFonts w:ascii="Times New Roman" w:hAnsi="Times New Roman" w:cs="Times New Roman"/>
+              </w:rPr>
+              <w:t>) biomass.</w:t>
             </w:r>
           </w:p>
         </w:tc>
@@ -287,6 +347,14 @@
               </w:rPr>
               <w:t>Shoot biomass</w:t>
             </w:r>
+            <w:r>
+              <w:rPr>
+                <w:rFonts w:ascii="Times New Roman" w:hAnsi="Times New Roman" w:cs="Times New Roman"/>
+                <w:sz w:val="20"/>
+                <w:szCs w:val="20"/>
+              </w:rPr>
+              <w:t xml:space="preserve"> (g/g)</w:t>
+            </w:r>
           </w:p>
         </w:tc>
         <w:tc>
@@ -953,6 +1021,14 @@
                 <w:szCs w:val="20"/>
               </w:rPr>
               <w:t>Root biomass</w:t>
+            </w:r>
+            <w:r>
+              <w:rPr>
+                <w:rFonts w:ascii="Times New Roman" w:hAnsi="Times New Roman" w:cs="Times New Roman"/>
+                <w:sz w:val="20"/>
+                <w:szCs w:val="20"/>
+              </w:rPr>
+              <w:t xml:space="preserve"> (g/g)</w:t>
             </w:r>
           </w:p>
         </w:tc>

</xml_diff>